<commit_message>
Finished boundary testing for exercise 12 and 13
</commit_message>
<xml_diff>
--- a/doc/Boundary test.docx
+++ b/doc/Boundary test.docx
@@ -5,7 +5,7 @@
     <w:tbl>
       <w:tblPr>
         <w:tblStyle w:val="TableGrid"/>
-        <w:tblpPr w:leftFromText="141" w:rightFromText="141" w:horzAnchor="margin" w:tblpXSpec="center" w:tblpY="855"/>
+        <w:tblpPr w:leftFromText="141" w:rightFromText="141" w:vertAnchor="page" w:horzAnchor="margin" w:tblpXSpec="center" w:tblpY="2836"/>
         <w:tblW w:w="10632" w:type="dxa"/>
         <w:tblLook w:val="04A0" w:firstRow="1" w:lastRow="0" w:firstColumn="1" w:lastColumn="0" w:noHBand="0" w:noVBand="1"/>
       </w:tblPr>
@@ -452,6 +452,7 @@
         <w:tc>
           <w:tcPr>
             <w:tcW w:w="536" w:type="dxa"/>
+            <w:shd w:val="clear" w:color="auto" w:fill="00B050"/>
           </w:tcPr>
           <w:p>
             <w:pPr>
@@ -615,6 +616,7 @@
         <w:tc>
           <w:tcPr>
             <w:tcW w:w="438" w:type="dxa"/>
+            <w:shd w:val="clear" w:color="auto" w:fill="FF0000"/>
           </w:tcPr>
           <w:p>
             <w:pPr>
@@ -798,6 +800,7 @@
         <w:tc>
           <w:tcPr>
             <w:tcW w:w="1188" w:type="dxa"/>
+            <w:shd w:val="clear" w:color="auto" w:fill="FF0000"/>
           </w:tcPr>
           <w:p>
             <w:pPr>
@@ -952,6 +955,8 @@
                 <w:lang w:val="en-US"/>
               </w:rPr>
             </w:pPr>
+            <w:bookmarkStart w:id="0" w:name="_GoBack"/>
+            <w:bookmarkEnd w:id="0"/>
           </w:p>
         </w:tc>
         <w:tc>
@@ -969,18 +974,19 @@
         <w:tc>
           <w:tcPr>
             <w:tcW w:w="1297" w:type="dxa"/>
-          </w:tcPr>
-          <w:p>
-            <w:pPr>
-              <w:rPr>
-                <w:lang w:val="en-US"/>
-              </w:rPr>
-            </w:pPr>
-            <w:r>
-              <w:rPr>
-                <w:lang w:val="en-US"/>
-              </w:rPr>
-              <w:t>&gt;</w:t>
+            <w:shd w:val="clear" w:color="auto" w:fill="00B050"/>
+          </w:tcPr>
+          <w:p>
+            <w:pPr>
+              <w:rPr>
+                <w:lang w:val="en-US"/>
+              </w:rPr>
+            </w:pPr>
+            <w:r>
+              <w:rPr>
+                <w:lang w:val="en-US"/>
+              </w:rPr>
+              <w:t>&lt;</w:t>
             </w:r>
             <w:proofErr w:type="spellStart"/>
             <w:r>
@@ -1311,6 +1317,7 @@
         <w:tc>
           <w:tcPr>
             <w:tcW w:w="435" w:type="dxa"/>
+            <w:shd w:val="clear" w:color="auto" w:fill="00B050"/>
           </w:tcPr>
           <w:p>
             <w:pPr>
@@ -1474,6 +1481,7 @@
         <w:tc>
           <w:tcPr>
             <w:tcW w:w="663" w:type="dxa"/>
+            <w:shd w:val="clear" w:color="auto" w:fill="FF0000"/>
           </w:tcPr>
           <w:p>
             <w:pPr>
@@ -1657,6 +1665,7 @@
         <w:tc>
           <w:tcPr>
             <w:tcW w:w="1385" w:type="dxa"/>
+            <w:shd w:val="clear" w:color="auto" w:fill="FF0000"/>
           </w:tcPr>
           <w:p>
             <w:pPr>
@@ -1828,18 +1837,19 @@
         <w:tc>
           <w:tcPr>
             <w:tcW w:w="1404" w:type="dxa"/>
-          </w:tcPr>
-          <w:p>
-            <w:pPr>
-              <w:rPr>
-                <w:lang w:val="en-US"/>
-              </w:rPr>
-            </w:pPr>
-            <w:r>
-              <w:rPr>
-                <w:lang w:val="en-US"/>
-              </w:rPr>
-              <w:t>&gt;</w:t>
+            <w:shd w:val="clear" w:color="auto" w:fill="00B050"/>
+          </w:tcPr>
+          <w:p>
+            <w:pPr>
+              <w:rPr>
+                <w:lang w:val="en-US"/>
+              </w:rPr>
+            </w:pPr>
+            <w:r>
+              <w:rPr>
+                <w:lang w:val="en-US"/>
+              </w:rPr>
+              <w:t xml:space="preserve">&lt; </w:t>
             </w:r>
             <w:proofErr w:type="spellStart"/>
             <w:r>
@@ -2009,10 +2019,57 @@
     </w:p>
     <w:p>
       <w:pPr>
+        <w:pStyle w:val="ListParagraph"/>
+        <w:numPr>
+          <w:ilvl w:val="0"/>
+          <w:numId w:val="4"/>
+        </w:numPr>
         <w:rPr>
+          <w:color w:val="FF0000"/>
           <w:lang w:val="en-US"/>
         </w:rPr>
       </w:pPr>
+      <w:r>
+        <w:rPr>
+          <w:color w:val="FF0000"/>
+          <w:lang w:val="en-US"/>
+        </w:rPr>
+        <w:t xml:space="preserve">= </w:t>
+      </w:r>
+      <w:r>
+        <w:rPr>
+          <w:color w:val="FF0000"/>
+          <w:lang w:val="en-US"/>
+        </w:rPr>
+        <w:t>false</w:t>
+      </w:r>
+    </w:p>
+    <w:p>
+      <w:pPr>
+        <w:pStyle w:val="ListParagraph"/>
+        <w:numPr>
+          <w:ilvl w:val="0"/>
+          <w:numId w:val="4"/>
+        </w:numPr>
+        <w:rPr>
+          <w:color w:val="00B050"/>
+          <w:lang w:val="en-US"/>
+        </w:rPr>
+      </w:pPr>
+      <w:r>
+        <w:rPr>
+          <w:color w:val="00B050"/>
+          <w:lang w:val="en-US"/>
+        </w:rPr>
+        <w:t xml:space="preserve">= </w:t>
+      </w:r>
+      <w:r>
+        <w:rPr>
+          <w:color w:val="00B050"/>
+          <w:lang w:val="en-US"/>
+        </w:rPr>
+        <w:t>true</w:t>
+      </w:r>
     </w:p>
     <w:p>
       <w:pPr>
@@ -2491,7 +2548,7 @@
         <w:tc>
           <w:tcPr>
             <w:tcW w:w="539" w:type="dxa"/>
-            <w:shd w:val="clear" w:color="auto" w:fill="F7CAAC" w:themeFill="accent2" w:themeFillTint="66"/>
+            <w:shd w:val="clear" w:color="auto" w:fill="auto"/>
           </w:tcPr>
           <w:p>
             <w:pPr>
@@ -2666,13 +2723,7 @@
               <w:rPr>
                 <w:lang w:val="en-US"/>
               </w:rPr>
-              <w:t>-1</w:t>
-            </w:r>
-            <w:r>
-              <w:rPr>
-                <w:lang w:val="en-US"/>
-              </w:rPr>
-              <w:t xml:space="preserve"> </w:t>
+              <w:t xml:space="preserve">-1 </w:t>
             </w:r>
           </w:p>
         </w:tc>
@@ -3018,7 +3069,13 @@
               <w:rPr>
                 <w:lang w:val="en-US"/>
               </w:rPr>
-              <w:t xml:space="preserve">     4</w:t>
+              <w:t xml:space="preserve">     </w:t>
+            </w:r>
+            <w:r>
+              <w:rPr>
+                <w:lang w:val="en-US"/>
+              </w:rPr>
+              <w:t>2</w:t>
             </w:r>
           </w:p>
         </w:tc>
@@ -3175,7 +3232,61 @@
         <w:tc>
           <w:tcPr>
             <w:tcW w:w="639" w:type="dxa"/>
-            <w:shd w:val="clear" w:color="auto" w:fill="F7CAAC" w:themeFill="accent2" w:themeFillTint="66"/>
+            <w:shd w:val="clear" w:color="auto" w:fill="auto"/>
+          </w:tcPr>
+          <w:p>
+            <w:pPr>
+              <w:rPr>
+                <w:lang w:val="en-US"/>
+              </w:rPr>
+            </w:pPr>
+            <w:r>
+              <w:rPr>
+                <w:lang w:val="en-US"/>
+              </w:rPr>
+              <w:t>1</w:t>
+            </w:r>
+          </w:p>
+        </w:tc>
+        <w:tc>
+          <w:tcPr>
+            <w:tcW w:w="850" w:type="dxa"/>
+          </w:tcPr>
+          <w:p>
+            <w:pPr>
+              <w:rPr>
+                <w:lang w:val="en-US"/>
+              </w:rPr>
+            </w:pPr>
+            <w:r>
+              <w:rPr>
+                <w:lang w:val="en-US"/>
+              </w:rPr>
+              <w:t>1</w:t>
+            </w:r>
+          </w:p>
+        </w:tc>
+        <w:tc>
+          <w:tcPr>
+            <w:tcW w:w="709" w:type="dxa"/>
+          </w:tcPr>
+          <w:p>
+            <w:pPr>
+              <w:rPr>
+                <w:lang w:val="en-US"/>
+              </w:rPr>
+            </w:pPr>
+            <w:r>
+              <w:rPr>
+                <w:lang w:val="en-US"/>
+              </w:rPr>
+              <w:t>2</w:t>
+            </w:r>
+          </w:p>
+        </w:tc>
+        <w:tc>
+          <w:tcPr>
+            <w:tcW w:w="850" w:type="dxa"/>
           </w:tcPr>
           <w:p>
             <w:pPr>
@@ -3188,60 +3299,6 @@
                 <w:lang w:val="en-US"/>
               </w:rPr>
               <w:t>0</w:t>
-            </w:r>
-          </w:p>
-        </w:tc>
-        <w:tc>
-          <w:tcPr>
-            <w:tcW w:w="850" w:type="dxa"/>
-          </w:tcPr>
-          <w:p>
-            <w:pPr>
-              <w:rPr>
-                <w:lang w:val="en-US"/>
-              </w:rPr>
-            </w:pPr>
-            <w:r>
-              <w:rPr>
-                <w:lang w:val="en-US"/>
-              </w:rPr>
-              <w:t>1</w:t>
-            </w:r>
-          </w:p>
-        </w:tc>
-        <w:tc>
-          <w:tcPr>
-            <w:tcW w:w="709" w:type="dxa"/>
-          </w:tcPr>
-          <w:p>
-            <w:pPr>
-              <w:rPr>
-                <w:lang w:val="en-US"/>
-              </w:rPr>
-            </w:pPr>
-            <w:r>
-              <w:rPr>
-                <w:lang w:val="en-US"/>
-              </w:rPr>
-              <w:t>2</w:t>
-            </w:r>
-          </w:p>
-        </w:tc>
-        <w:tc>
-          <w:tcPr>
-            <w:tcW w:w="850" w:type="dxa"/>
-          </w:tcPr>
-          <w:p>
-            <w:pPr>
-              <w:rPr>
-                <w:lang w:val="en-US"/>
-              </w:rPr>
-            </w:pPr>
-            <w:r>
-              <w:rPr>
-                <w:lang w:val="en-US"/>
-              </w:rPr>
-              <w:t>3</w:t>
             </w:r>
           </w:p>
         </w:tc>
@@ -3357,7 +3414,7 @@
         <w:tc>
           <w:tcPr>
             <w:tcW w:w="639" w:type="dxa"/>
-            <w:shd w:val="clear" w:color="auto" w:fill="F7CAAC" w:themeFill="accent2" w:themeFillTint="66"/>
+            <w:shd w:val="clear" w:color="auto" w:fill="auto"/>
           </w:tcPr>
           <w:p>
             <w:pPr>
@@ -3878,7 +3935,7 @@
               <w:rPr>
                 <w:lang w:val="en-US"/>
               </w:rPr>
-              <w:t>5</w:t>
+              <w:t>3</w:t>
             </w:r>
           </w:p>
         </w:tc>
@@ -3939,7 +3996,7 @@
         <w:tc>
           <w:tcPr>
             <w:tcW w:w="539" w:type="dxa"/>
-            <w:shd w:val="clear" w:color="auto" w:fill="F7CAAC" w:themeFill="accent2" w:themeFillTint="66"/>
+            <w:shd w:val="clear" w:color="auto" w:fill="auto"/>
           </w:tcPr>
           <w:p>
             <w:pPr>
@@ -4065,8 +4122,6 @@
           <w:lang w:val="en-US"/>
         </w:rPr>
       </w:pPr>
-      <w:bookmarkStart w:id="0" w:name="_GoBack"/>
-      <w:bookmarkEnd w:id="0"/>
     </w:p>
     <w:sectPr>
       <w:pgSz w:w="11906" w:h="16838"/>
@@ -4081,6 +4136,118 @@
 <file path=word/numbering.xml><?xml version="1.0" encoding="utf-8"?>
 <w:numbering xmlns:wpc="http://schemas.microsoft.com/office/word/2010/wordprocessingCanvas" xmlns:cx="http://schemas.microsoft.com/office/drawing/2014/chartex" xmlns:cx1="http://schemas.microsoft.com/office/drawing/2015/9/8/chartex" xmlns:cx2="http://schemas.microsoft.com/office/drawing/2015/10/21/chartex" xmlns:cx3="http://schemas.microsoft.com/office/drawing/2016/5/9/chartex" xmlns:cx4="http://schemas.microsoft.com/office/drawing/2016/5/10/chartex" xmlns:cx5="http://schemas.microsoft.com/office/drawing/2016/5/11/chartex" xmlns:cx6="http://schemas.microsoft.com/office/drawing/2016/5/12/chartex" xmlns:cx7="http://schemas.microsoft.com/office/drawing/2016/5/13/chartex" xmlns:cx8="http://schemas.microsoft.com/office/drawing/2016/5/14/chartex" xmlns:mc="http://schemas.openxmlformats.org/markup-compatibility/2006" xmlns:aink="http://schemas.microsoft.com/office/drawing/2016/ink" xmlns:am3d="http://schemas.microsoft.com/office/drawing/2017/model3d" xmlns:o="urn:schemas-microsoft-com:office:office" xmlns:r="http://schemas.openxmlformats.org/officeDocument/2006/relationships" xmlns:m="http://schemas.openxmlformats.org/officeDocument/2006/math" xmlns:v="urn:schemas-microsoft-com:vml" xmlns:wp14="http://schemas.microsoft.com/office/word/2010/wordprocessingDrawing" xmlns:wp="http://schemas.openxmlformats.org/drawingml/2006/wordprocessingDrawing" xmlns:w10="urn:schemas-microsoft-com:office:word" xmlns:w="http://schemas.openxmlformats.org/wordprocessingml/2006/main" xmlns:w14="http://schemas.microsoft.com/office/word/2010/wordml" xmlns:w15="http://schemas.microsoft.com/office/word/2012/wordml" xmlns:w16cid="http://schemas.microsoft.com/office/word/2016/wordml/cid" xmlns:w16se="http://schemas.microsoft.com/office/word/2015/wordml/symex" xmlns:wpg="http://schemas.microsoft.com/office/word/2010/wordprocessingGroup" xmlns:wpi="http://schemas.microsoft.com/office/word/2010/wordprocessingInk" xmlns:wne="http://schemas.microsoft.com/office/word/2006/wordml" xmlns:wps="http://schemas.microsoft.com/office/word/2010/wordprocessingShape" mc:Ignorable="w14 w15 w16se w16cid wp14">
   <w:abstractNum w:abstractNumId="0" w15:restartNumberingAfterBreak="0">
+    <w:nsid w:val="206F7F55"/>
+    <w:multiLevelType w:val="hybridMultilevel"/>
+    <w:tmpl w:val="8BF83434"/>
+    <w:lvl w:ilvl="0" w:tplc="ECCACA9E">
+      <w:numFmt w:val="bullet"/>
+      <w:lvlText w:val="-"/>
+      <w:lvlJc w:val="left"/>
+      <w:pPr>
+        <w:ind w:left="465" w:hanging="360"/>
+      </w:pPr>
+      <w:rPr>
+        <w:rFonts w:ascii="Calibri" w:eastAsiaTheme="minorHAnsi" w:hAnsi="Calibri" w:cs="Calibri" w:hint="default"/>
+      </w:rPr>
+    </w:lvl>
+    <w:lvl w:ilvl="1" w:tplc="04130003" w:tentative="1">
+      <w:start w:val="1"/>
+      <w:numFmt w:val="bullet"/>
+      <w:lvlText w:val="o"/>
+      <w:lvlJc w:val="left"/>
+      <w:pPr>
+        <w:ind w:left="1185" w:hanging="360"/>
+      </w:pPr>
+      <w:rPr>
+        <w:rFonts w:ascii="Courier New" w:hAnsi="Courier New" w:cs="Courier New" w:hint="default"/>
+      </w:rPr>
+    </w:lvl>
+    <w:lvl w:ilvl="2" w:tplc="04130005" w:tentative="1">
+      <w:start w:val="1"/>
+      <w:numFmt w:val="bullet"/>
+      <w:lvlText w:val=""/>
+      <w:lvlJc w:val="left"/>
+      <w:pPr>
+        <w:ind w:left="1905" w:hanging="360"/>
+      </w:pPr>
+      <w:rPr>
+        <w:rFonts w:ascii="Wingdings" w:hAnsi="Wingdings" w:hint="default"/>
+      </w:rPr>
+    </w:lvl>
+    <w:lvl w:ilvl="3" w:tplc="04130001" w:tentative="1">
+      <w:start w:val="1"/>
+      <w:numFmt w:val="bullet"/>
+      <w:lvlText w:val=""/>
+      <w:lvlJc w:val="left"/>
+      <w:pPr>
+        <w:ind w:left="2625" w:hanging="360"/>
+      </w:pPr>
+      <w:rPr>
+        <w:rFonts w:ascii="Symbol" w:hAnsi="Symbol" w:hint="default"/>
+      </w:rPr>
+    </w:lvl>
+    <w:lvl w:ilvl="4" w:tplc="04130003" w:tentative="1">
+      <w:start w:val="1"/>
+      <w:numFmt w:val="bullet"/>
+      <w:lvlText w:val="o"/>
+      <w:lvlJc w:val="left"/>
+      <w:pPr>
+        <w:ind w:left="3345" w:hanging="360"/>
+      </w:pPr>
+      <w:rPr>
+        <w:rFonts w:ascii="Courier New" w:hAnsi="Courier New" w:cs="Courier New" w:hint="default"/>
+      </w:rPr>
+    </w:lvl>
+    <w:lvl w:ilvl="5" w:tplc="04130005" w:tentative="1">
+      <w:start w:val="1"/>
+      <w:numFmt w:val="bullet"/>
+      <w:lvlText w:val=""/>
+      <w:lvlJc w:val="left"/>
+      <w:pPr>
+        <w:ind w:left="4065" w:hanging="360"/>
+      </w:pPr>
+      <w:rPr>
+        <w:rFonts w:ascii="Wingdings" w:hAnsi="Wingdings" w:hint="default"/>
+      </w:rPr>
+    </w:lvl>
+    <w:lvl w:ilvl="6" w:tplc="04130001" w:tentative="1">
+      <w:start w:val="1"/>
+      <w:numFmt w:val="bullet"/>
+      <w:lvlText w:val=""/>
+      <w:lvlJc w:val="left"/>
+      <w:pPr>
+        <w:ind w:left="4785" w:hanging="360"/>
+      </w:pPr>
+      <w:rPr>
+        <w:rFonts w:ascii="Symbol" w:hAnsi="Symbol" w:hint="default"/>
+      </w:rPr>
+    </w:lvl>
+    <w:lvl w:ilvl="7" w:tplc="04130003" w:tentative="1">
+      <w:start w:val="1"/>
+      <w:numFmt w:val="bullet"/>
+      <w:lvlText w:val="o"/>
+      <w:lvlJc w:val="left"/>
+      <w:pPr>
+        <w:ind w:left="5505" w:hanging="360"/>
+      </w:pPr>
+      <w:rPr>
+        <w:rFonts w:ascii="Courier New" w:hAnsi="Courier New" w:cs="Courier New" w:hint="default"/>
+      </w:rPr>
+    </w:lvl>
+    <w:lvl w:ilvl="8" w:tplc="04130005" w:tentative="1">
+      <w:start w:val="1"/>
+      <w:numFmt w:val="bullet"/>
+      <w:lvlText w:val=""/>
+      <w:lvlJc w:val="left"/>
+      <w:pPr>
+        <w:ind w:left="6225" w:hanging="360"/>
+      </w:pPr>
+      <w:rPr>
+        <w:rFonts w:ascii="Wingdings" w:hAnsi="Wingdings" w:hint="default"/>
+      </w:rPr>
+    </w:lvl>
+  </w:abstractNum>
+  <w:abstractNum w:abstractNumId="1" w15:restartNumberingAfterBreak="0">
     <w:nsid w:val="241E3948"/>
     <w:multiLevelType w:val="hybridMultilevel"/>
     <w:tmpl w:val="348425F6"/>
@@ -4192,7 +4359,7 @@
       </w:rPr>
     </w:lvl>
   </w:abstractNum>
-  <w:abstractNum w:abstractNumId="1" w15:restartNumberingAfterBreak="0">
+  <w:abstractNum w:abstractNumId="2" w15:restartNumberingAfterBreak="0">
     <w:nsid w:val="58092407"/>
     <w:multiLevelType w:val="hybridMultilevel"/>
     <w:tmpl w:val="45BEFE8A"/>
@@ -4304,7 +4471,7 @@
       </w:rPr>
     </w:lvl>
   </w:abstractNum>
-  <w:abstractNum w:abstractNumId="2" w15:restartNumberingAfterBreak="0">
+  <w:abstractNum w:abstractNumId="3" w15:restartNumberingAfterBreak="0">
     <w:nsid w:val="5CE349F5"/>
     <w:multiLevelType w:val="hybridMultilevel"/>
     <w:tmpl w:val="A5B0FFC8"/>
@@ -4416,13 +4583,131 @@
       </w:rPr>
     </w:lvl>
   </w:abstractNum>
+  <w:abstractNum w:abstractNumId="4" w15:restartNumberingAfterBreak="0">
+    <w:nsid w:val="753C527D"/>
+    <w:multiLevelType w:val="hybridMultilevel"/>
+    <w:tmpl w:val="20D0571E"/>
+    <w:lvl w:ilvl="0" w:tplc="A18E4824">
+      <w:numFmt w:val="bullet"/>
+      <w:lvlText w:val=""/>
+      <w:lvlJc w:val="left"/>
+      <w:pPr>
+        <w:ind w:left="465" w:hanging="360"/>
+      </w:pPr>
+      <w:rPr>
+        <w:rFonts w:ascii="Wingdings" w:eastAsiaTheme="minorHAnsi" w:hAnsi="Wingdings" w:cstheme="minorBidi" w:hint="default"/>
+      </w:rPr>
+    </w:lvl>
+    <w:lvl w:ilvl="1" w:tplc="04130003" w:tentative="1">
+      <w:start w:val="1"/>
+      <w:numFmt w:val="bullet"/>
+      <w:lvlText w:val="o"/>
+      <w:lvlJc w:val="left"/>
+      <w:pPr>
+        <w:ind w:left="1185" w:hanging="360"/>
+      </w:pPr>
+      <w:rPr>
+        <w:rFonts w:ascii="Courier New" w:hAnsi="Courier New" w:cs="Courier New" w:hint="default"/>
+      </w:rPr>
+    </w:lvl>
+    <w:lvl w:ilvl="2" w:tplc="04130005" w:tentative="1">
+      <w:start w:val="1"/>
+      <w:numFmt w:val="bullet"/>
+      <w:lvlText w:val=""/>
+      <w:lvlJc w:val="left"/>
+      <w:pPr>
+        <w:ind w:left="1905" w:hanging="360"/>
+      </w:pPr>
+      <w:rPr>
+        <w:rFonts w:ascii="Wingdings" w:hAnsi="Wingdings" w:hint="default"/>
+      </w:rPr>
+    </w:lvl>
+    <w:lvl w:ilvl="3" w:tplc="04130001" w:tentative="1">
+      <w:start w:val="1"/>
+      <w:numFmt w:val="bullet"/>
+      <w:lvlText w:val=""/>
+      <w:lvlJc w:val="left"/>
+      <w:pPr>
+        <w:ind w:left="2625" w:hanging="360"/>
+      </w:pPr>
+      <w:rPr>
+        <w:rFonts w:ascii="Symbol" w:hAnsi="Symbol" w:hint="default"/>
+      </w:rPr>
+    </w:lvl>
+    <w:lvl w:ilvl="4" w:tplc="04130003" w:tentative="1">
+      <w:start w:val="1"/>
+      <w:numFmt w:val="bullet"/>
+      <w:lvlText w:val="o"/>
+      <w:lvlJc w:val="left"/>
+      <w:pPr>
+        <w:ind w:left="3345" w:hanging="360"/>
+      </w:pPr>
+      <w:rPr>
+        <w:rFonts w:ascii="Courier New" w:hAnsi="Courier New" w:cs="Courier New" w:hint="default"/>
+      </w:rPr>
+    </w:lvl>
+    <w:lvl w:ilvl="5" w:tplc="04130005" w:tentative="1">
+      <w:start w:val="1"/>
+      <w:numFmt w:val="bullet"/>
+      <w:lvlText w:val=""/>
+      <w:lvlJc w:val="left"/>
+      <w:pPr>
+        <w:ind w:left="4065" w:hanging="360"/>
+      </w:pPr>
+      <w:rPr>
+        <w:rFonts w:ascii="Wingdings" w:hAnsi="Wingdings" w:hint="default"/>
+      </w:rPr>
+    </w:lvl>
+    <w:lvl w:ilvl="6" w:tplc="04130001" w:tentative="1">
+      <w:start w:val="1"/>
+      <w:numFmt w:val="bullet"/>
+      <w:lvlText w:val=""/>
+      <w:lvlJc w:val="left"/>
+      <w:pPr>
+        <w:ind w:left="4785" w:hanging="360"/>
+      </w:pPr>
+      <w:rPr>
+        <w:rFonts w:ascii="Symbol" w:hAnsi="Symbol" w:hint="default"/>
+      </w:rPr>
+    </w:lvl>
+    <w:lvl w:ilvl="7" w:tplc="04130003" w:tentative="1">
+      <w:start w:val="1"/>
+      <w:numFmt w:val="bullet"/>
+      <w:lvlText w:val="o"/>
+      <w:lvlJc w:val="left"/>
+      <w:pPr>
+        <w:ind w:left="5505" w:hanging="360"/>
+      </w:pPr>
+      <w:rPr>
+        <w:rFonts w:ascii="Courier New" w:hAnsi="Courier New" w:cs="Courier New" w:hint="default"/>
+      </w:rPr>
+    </w:lvl>
+    <w:lvl w:ilvl="8" w:tplc="04130005" w:tentative="1">
+      <w:start w:val="1"/>
+      <w:numFmt w:val="bullet"/>
+      <w:lvlText w:val=""/>
+      <w:lvlJc w:val="left"/>
+      <w:pPr>
+        <w:ind w:left="6225" w:hanging="360"/>
+      </w:pPr>
+      <w:rPr>
+        <w:rFonts w:ascii="Wingdings" w:hAnsi="Wingdings" w:hint="default"/>
+      </w:rPr>
+    </w:lvl>
+  </w:abstractNum>
   <w:num w:numId="1">
+    <w:abstractNumId w:val="3"/>
+  </w:num>
+  <w:num w:numId="2">
     <w:abstractNumId w:val="2"/>
   </w:num>
-  <w:num w:numId="2">
+  <w:num w:numId="3">
     <w:abstractNumId w:val="1"/>
   </w:num>
-  <w:num w:numId="3">
+  <w:num w:numId="4">
+    <w:abstractNumId w:val="4"/>
+  </w:num>
+  <w:num w:numId="5">
     <w:abstractNumId w:val="0"/>
   </w:num>
 </w:numbering>

</xml_diff>